<commit_message>
Finalizando Prova com sucesso e êxito! Terminando de organizar o documento
</commit_message>
<xml_diff>
--- a/PROVA PRATICA_NOITE.docx
+++ b/PROVA PRATICA_NOITE.docx
@@ -1205,7 +1205,20 @@
               <w:rPr>
                 <w:rFonts w:ascii="Arial" w:eastAsia="Arial" w:hAnsi="Arial" w:cs="Arial"/>
               </w:rPr>
-              <w:t>. Deve aparecer o seu nome em todas as paginas. Verifique os criterios avaliativos.</w:t>
+              <w:t xml:space="preserve">. </w:t>
+            </w:r>
+            <w:r>
+              <w:rPr>
+                <w:rFonts w:ascii="Arial" w:eastAsia="Arial" w:hAnsi="Arial" w:cs="Arial"/>
+                <w:u w:val="single"/>
+              </w:rPr>
+              <w:t>Deve aparecer o seu nome em todas as paginas</w:t>
+            </w:r>
+            <w:r>
+              <w:rPr>
+                <w:rFonts w:ascii="Arial" w:eastAsia="Arial" w:hAnsi="Arial" w:cs="Arial"/>
+              </w:rPr>
+              <w:t>. Verifique os criterios avaliativos.</w:t>
             </w:r>
           </w:p>
         </w:tc>
@@ -2357,20 +2370,8 @@
                 <w:szCs w:val="24"/>
                 <w:lang w:val="pt-BR" w:eastAsia="pt-BR"/>
               </w:rPr>
-              <w:t xml:space="preserve">Gustavo </w:t>
-            </w:r>
-            <w:proofErr w:type="spellStart"/>
-            <w:r>
-              <w:rPr>
-                <w:rFonts w:ascii="Arial" w:eastAsia="Times New Roman" w:hAnsi="Arial" w:cs="Arial"/>
-                <w:color w:val="000000"/>
-                <w:sz w:val="24"/>
-                <w:szCs w:val="24"/>
-                <w:lang w:val="pt-BR" w:eastAsia="pt-BR"/>
-              </w:rPr>
-              <w:t>Wendt</w:t>
-            </w:r>
-            <w:proofErr w:type="spellEnd"/>
+              <w:t>Gustavo Wendt</w:t>
+            </w:r>
           </w:p>
         </w:tc>
         <w:tc>
@@ -2701,20 +2702,8 @@
                 <w:szCs w:val="24"/>
                 <w:lang w:val="pt-BR" w:eastAsia="pt-BR"/>
               </w:rPr>
-              <w:t xml:space="preserve">Mateus de Campos </w:t>
-            </w:r>
-            <w:proofErr w:type="spellStart"/>
-            <w:r>
-              <w:rPr>
-                <w:rFonts w:ascii="Arial" w:eastAsia="Times New Roman" w:hAnsi="Arial" w:cs="Arial"/>
-                <w:color w:val="000000"/>
-                <w:sz w:val="24"/>
-                <w:szCs w:val="24"/>
-                <w:lang w:val="pt-BR" w:eastAsia="pt-BR"/>
-              </w:rPr>
-              <w:t>Turkoco</w:t>
-            </w:r>
-            <w:proofErr w:type="spellEnd"/>
+              <w:t>Mateus de Campos Turkoco</w:t>
+            </w:r>
           </w:p>
         </w:tc>
         <w:tc>
@@ -2877,20 +2866,8 @@
                 <w:szCs w:val="24"/>
                 <w:lang w:val="pt-BR" w:eastAsia="pt-BR"/>
               </w:rPr>
-              <w:t xml:space="preserve">Matheus </w:t>
-            </w:r>
-            <w:proofErr w:type="spellStart"/>
-            <w:r>
-              <w:rPr>
-                <w:rFonts w:ascii="Arial" w:eastAsia="Times New Roman" w:hAnsi="Arial" w:cs="Arial"/>
-                <w:color w:val="000000"/>
-                <w:sz w:val="24"/>
-                <w:szCs w:val="24"/>
-                <w:lang w:val="pt-BR" w:eastAsia="pt-BR"/>
-              </w:rPr>
-              <w:t>Golanowski</w:t>
-            </w:r>
-            <w:proofErr w:type="spellEnd"/>
+              <w:t>Matheus Golanowski</w:t>
+            </w:r>
           </w:p>
         </w:tc>
         <w:tc>
@@ -3300,20 +3277,8 @@
                 <w:szCs w:val="24"/>
                 <w:lang w:val="pt-BR" w:eastAsia="pt-BR"/>
               </w:rPr>
-              <w:t xml:space="preserve">Vitor Daniel Macedo </w:t>
-            </w:r>
-            <w:proofErr w:type="spellStart"/>
-            <w:r>
-              <w:rPr>
-                <w:rFonts w:ascii="Arial" w:eastAsia="Times New Roman" w:hAnsi="Arial" w:cs="Arial"/>
-                <w:color w:val="000000"/>
-                <w:sz w:val="24"/>
-                <w:szCs w:val="24"/>
-                <w:lang w:val="pt-BR" w:eastAsia="pt-BR"/>
-              </w:rPr>
-              <w:t>Gulicz</w:t>
-            </w:r>
-            <w:proofErr w:type="spellEnd"/>
+              <w:t>Vitor Daniel Macedo Gulicz</w:t>
+            </w:r>
           </w:p>
         </w:tc>
         <w:tc>
@@ -4574,6 +4539,13 @@
                 <w:color w:val="000000" w:themeColor="text1"/>
               </w:rPr>
             </w:pPr>
+            <w:r>
+              <w:rPr>
+                <w:rFonts w:ascii="Segoe UI Symbol" w:hAnsi="Segoe UI Symbol" w:cs="Segoe UI Symbol"/>
+                <w:color w:val="000000" w:themeColor="text1"/>
+              </w:rPr>
+              <w:t>✔</w:t>
+            </w:r>
           </w:p>
         </w:tc>
         <w:tc>
@@ -4587,13 +4559,6 @@
                 <w:color w:val="000000" w:themeColor="text1"/>
               </w:rPr>
             </w:pPr>
-            <w:r>
-              <w:rPr>
-                <w:rFonts w:ascii="Segoe UI Symbol" w:hAnsi="Segoe UI Symbol" w:cs="Segoe UI Symbol"/>
-                <w:color w:val="000000" w:themeColor="text1"/>
-              </w:rPr>
-              <w:t>✔</w:t>
-            </w:r>
           </w:p>
         </w:tc>
         <w:tc>
@@ -4607,12 +4572,6 @@
                 <w:color w:val="000000" w:themeColor="text1"/>
               </w:rPr>
             </w:pPr>
-            <w:r>
-              <w:rPr>
-                <w:color w:val="000000" w:themeColor="text1"/>
-              </w:rPr>
-              <w:t>Não protege de símbolos estranho (-, /, *)</w:t>
-            </w:r>
           </w:p>
         </w:tc>
       </w:tr>
@@ -6302,6 +6261,13 @@
                 <w:color w:val="000000" w:themeColor="text1"/>
               </w:rPr>
             </w:pPr>
+            <w:r>
+              <w:rPr>
+                <w:rFonts w:ascii="Segoe UI Symbol" w:hAnsi="Segoe UI Symbol" w:cs="Segoe UI Symbol"/>
+                <w:color w:val="000000" w:themeColor="text1"/>
+              </w:rPr>
+              <w:t>✔</w:t>
+            </w:r>
           </w:p>
         </w:tc>
         <w:tc>
@@ -6315,13 +6281,6 @@
                 <w:color w:val="000000" w:themeColor="text1"/>
               </w:rPr>
             </w:pPr>
-            <w:r>
-              <w:rPr>
-                <w:rFonts w:ascii="Segoe UI Symbol" w:hAnsi="Segoe UI Symbol" w:cs="Segoe UI Symbol"/>
-                <w:color w:val="000000" w:themeColor="text1"/>
-              </w:rPr>
-              <w:t>✔</w:t>
-            </w:r>
           </w:p>
         </w:tc>
         <w:tc>
@@ -6335,12 +6294,6 @@
                 <w:color w:val="000000" w:themeColor="text1"/>
               </w:rPr>
             </w:pPr>
-            <w:r>
-              <w:rPr>
-                <w:color w:val="000000" w:themeColor="text1"/>
-              </w:rPr>
-              <w:t>Não protege de símbolos estranho (-, /, *)</w:t>
-            </w:r>
           </w:p>
         </w:tc>
       </w:tr>
@@ -7498,21 +7451,45 @@
                 <w:highlight w:val="yellow"/>
                 <w:lang w:eastAsia="en-US"/>
               </w:rPr>
-              <w:t xml:space="preserve"> XXXXXX</w:t>
-            </w:r>
-            <w:r>
-              <w:rPr>
-                <w:color w:val="000000" w:themeColor="text1"/>
-                <w:lang w:eastAsia="en-US"/>
-              </w:rPr>
-              <w:t xml:space="preserve"> </w:t>
-            </w:r>
-            <w:r>
-              <w:rPr>
-                <w:color w:val="000000" w:themeColor="text1"/>
-                <w:lang w:eastAsia="en-US"/>
-              </w:rPr>
-              <w:t xml:space="preserve"> funciona?</w:t>
+              <w:t xml:space="preserve"> </w:t>
+            </w:r>
+            <w:r>
+              <w:rPr>
+                <w:rFonts w:ascii="Arial" w:eastAsia="Times New Roman" w:hAnsi="Arial" w:cs="Arial"/>
+                <w:color w:val="000000"/>
+                <w:sz w:val="24"/>
+                <w:szCs w:val="24"/>
+                <w:highlight w:val="yellow"/>
+                <w:lang w:val="pt-BR"/>
+              </w:rPr>
+              <w:t xml:space="preserve">  </w:t>
+            </w:r>
+            <w:r>
+              <w:rPr>
+                <w:rFonts w:ascii="Arial" w:eastAsia="Times New Roman" w:hAnsi="Arial" w:cs="Arial"/>
+                <w:b/>
+                <w:bCs/>
+                <w:color w:val="000000"/>
+                <w:sz w:val="24"/>
+                <w:szCs w:val="24"/>
+                <w:highlight w:val="yellow"/>
+                <w:lang w:val="pt-BR"/>
+              </w:rPr>
+              <w:t>Cliente</w:t>
+            </w:r>
+            <w:r>
+              <w:rPr>
+                <w:color w:val="000000" w:themeColor="text1"/>
+                <w:lang w:eastAsia="en-US"/>
+              </w:rPr>
+              <w:t xml:space="preserve"> </w:t>
+            </w:r>
+            <w:r>
+              <w:rPr>
+                <w:color w:val="000000" w:themeColor="text1"/>
+                <w:lang w:eastAsia="en-US"/>
+              </w:rPr>
+              <w:t>funciona?</w:t>
             </w:r>
           </w:p>
         </w:tc>
@@ -7653,21 +7630,45 @@
                 <w:highlight w:val="yellow"/>
                 <w:lang w:eastAsia="en-US"/>
               </w:rPr>
-              <w:t xml:space="preserve"> XXXXXX</w:t>
-            </w:r>
-            <w:r>
-              <w:rPr>
-                <w:color w:val="000000" w:themeColor="text1"/>
-                <w:lang w:eastAsia="en-US"/>
-              </w:rPr>
-              <w:t xml:space="preserve"> </w:t>
-            </w:r>
-            <w:r>
-              <w:rPr>
-                <w:color w:val="000000" w:themeColor="text1"/>
-                <w:lang w:eastAsia="en-US"/>
-              </w:rPr>
-              <w:t xml:space="preserve"> emite mensagem </w:t>
+              <w:t xml:space="preserve"> </w:t>
+            </w:r>
+            <w:r>
+              <w:rPr>
+                <w:rFonts w:ascii="Arial" w:eastAsia="Times New Roman" w:hAnsi="Arial" w:cs="Arial"/>
+                <w:color w:val="000000"/>
+                <w:sz w:val="24"/>
+                <w:szCs w:val="24"/>
+                <w:highlight w:val="yellow"/>
+                <w:lang w:val="pt-BR"/>
+              </w:rPr>
+              <w:t xml:space="preserve">  </w:t>
+            </w:r>
+            <w:r>
+              <w:rPr>
+                <w:rFonts w:ascii="Arial" w:eastAsia="Times New Roman" w:hAnsi="Arial" w:cs="Arial"/>
+                <w:b/>
+                <w:bCs/>
+                <w:color w:val="000000"/>
+                <w:sz w:val="24"/>
+                <w:szCs w:val="24"/>
+                <w:highlight w:val="yellow"/>
+                <w:lang w:val="pt-BR"/>
+              </w:rPr>
+              <w:t>Cliente</w:t>
+            </w:r>
+            <w:r>
+              <w:rPr>
+                <w:color w:val="000000" w:themeColor="text1"/>
+                <w:lang w:eastAsia="en-US"/>
+              </w:rPr>
+              <w:t xml:space="preserve"> </w:t>
+            </w:r>
+            <w:r>
+              <w:rPr>
+                <w:color w:val="000000" w:themeColor="text1"/>
+                <w:lang w:eastAsia="en-US"/>
+              </w:rPr>
+              <w:t xml:space="preserve">emite mensagem </w:t>
             </w:r>
             <w:r>
               <w:rPr>
@@ -7868,20 +7869,41 @@
             </w:r>
             <w:r>
               <w:rPr>
-                <w:b/>
-                <w:bCs/>
-                <w:color w:val="000000" w:themeColor="text1"/>
+                <w:rFonts w:ascii="Arial" w:eastAsia="Times New Roman" w:hAnsi="Arial" w:cs="Arial"/>
+                <w:color w:val="000000"/>
+                <w:sz w:val="24"/>
+                <w:szCs w:val="24"/>
                 <w:highlight w:val="yellow"/>
-                <w:lang w:eastAsia="en-US"/>
-              </w:rPr>
-              <w:t>XXXXXX</w:t>
-            </w:r>
-            <w:r>
-              <w:rPr>
-                <w:color w:val="000000" w:themeColor="text1"/>
-                <w:lang w:eastAsia="en-US"/>
-              </w:rPr>
-              <w:t xml:space="preserve"> quando confirmado o cadastro retorna para o formulario de cadastro com os campos limpos para um novo cadastro?</w:t>
+                <w:lang w:val="pt-BR"/>
+              </w:rPr>
+              <w:t xml:space="preserve">  </w:t>
+            </w:r>
+            <w:r>
+              <w:rPr>
+                <w:rFonts w:ascii="Arial" w:eastAsia="Times New Roman" w:hAnsi="Arial" w:cs="Arial"/>
+                <w:b/>
+                <w:bCs/>
+                <w:color w:val="000000"/>
+                <w:sz w:val="24"/>
+                <w:szCs w:val="24"/>
+                <w:highlight w:val="yellow"/>
+                <w:lang w:val="pt-BR"/>
+              </w:rPr>
+              <w:t>Cliente</w:t>
+            </w:r>
+            <w:r>
+              <w:rPr>
+                <w:color w:val="000000" w:themeColor="text1"/>
+                <w:lang w:eastAsia="en-US"/>
+              </w:rPr>
+              <w:t xml:space="preserve"> </w:t>
+            </w:r>
+            <w:r>
+              <w:rPr>
+                <w:color w:val="000000" w:themeColor="text1"/>
+                <w:lang w:eastAsia="en-US"/>
+              </w:rPr>
+              <w:t>quando confirmado o cadastro retorna para o formulario de cadastro com os campos limpos para um novo cadastro?</w:t>
             </w:r>
           </w:p>
         </w:tc>
@@ -8042,21 +8064,45 @@
                 <w:highlight w:val="yellow"/>
                 <w:lang w:eastAsia="en-US"/>
               </w:rPr>
-              <w:t xml:space="preserve"> XXXXXX</w:t>
-            </w:r>
-            <w:r>
-              <w:rPr>
-                <w:color w:val="000000" w:themeColor="text1"/>
-                <w:lang w:eastAsia="en-US"/>
-              </w:rPr>
-              <w:t xml:space="preserve"> </w:t>
-            </w:r>
-            <w:r>
-              <w:rPr>
-                <w:color w:val="000000" w:themeColor="text1"/>
-                <w:lang w:eastAsia="en-US"/>
-              </w:rPr>
-              <w:t xml:space="preserve"> possui estilização e validação dos campos?</w:t>
+              <w:t xml:space="preserve"> </w:t>
+            </w:r>
+            <w:r>
+              <w:rPr>
+                <w:rFonts w:ascii="Arial" w:eastAsia="Times New Roman" w:hAnsi="Arial" w:cs="Arial"/>
+                <w:color w:val="000000"/>
+                <w:sz w:val="24"/>
+                <w:szCs w:val="24"/>
+                <w:highlight w:val="yellow"/>
+                <w:lang w:val="pt-BR"/>
+              </w:rPr>
+              <w:t xml:space="preserve">  </w:t>
+            </w:r>
+            <w:r>
+              <w:rPr>
+                <w:rFonts w:ascii="Arial" w:eastAsia="Times New Roman" w:hAnsi="Arial" w:cs="Arial"/>
+                <w:b/>
+                <w:bCs/>
+                <w:color w:val="000000"/>
+                <w:sz w:val="24"/>
+                <w:szCs w:val="24"/>
+                <w:highlight w:val="yellow"/>
+                <w:lang w:val="pt-BR"/>
+              </w:rPr>
+              <w:t>Cliente</w:t>
+            </w:r>
+            <w:r>
+              <w:rPr>
+                <w:color w:val="000000" w:themeColor="text1"/>
+                <w:lang w:eastAsia="en-US"/>
+              </w:rPr>
+              <w:t xml:space="preserve"> </w:t>
+            </w:r>
+            <w:r>
+              <w:rPr>
+                <w:color w:val="000000" w:themeColor="text1"/>
+                <w:lang w:eastAsia="en-US"/>
+              </w:rPr>
+              <w:t>possui estilização e validação dos campos?</w:t>
             </w:r>
           </w:p>
         </w:tc>
@@ -8103,6 +8149,13 @@
                 <w:lang w:eastAsia="en-US"/>
               </w:rPr>
             </w:pPr>
+            <w:r>
+              <w:rPr>
+                <w:rFonts w:ascii="Segoe UI Symbol" w:hAnsi="Segoe UI Symbol" w:cs="Segoe UI Symbol"/>
+                <w:color w:val="000000" w:themeColor="text1"/>
+              </w:rPr>
+              <w:t>✔</w:t>
+            </w:r>
           </w:p>
         </w:tc>
         <w:tc>
@@ -8120,13 +8173,6 @@
                 <w:lang w:eastAsia="en-US"/>
               </w:rPr>
             </w:pPr>
-            <w:r>
-              <w:rPr>
-                <w:rFonts w:ascii="Segoe UI Symbol" w:hAnsi="Segoe UI Symbol" w:cs="Segoe UI Symbol"/>
-                <w:color w:val="000000" w:themeColor="text1"/>
-              </w:rPr>
-              <w:t>✔</w:t>
-            </w:r>
           </w:p>
         </w:tc>
         <w:tc>
@@ -8144,12 +8190,6 @@
                 <w:lang w:eastAsia="en-US"/>
               </w:rPr>
             </w:pPr>
-            <w:r>
-              <w:rPr>
-                <w:color w:val="000000" w:themeColor="text1"/>
-              </w:rPr>
-              <w:t>Não protege de símbolos estranho (-, /, *)</w:t>
-            </w:r>
           </w:p>
         </w:tc>
       </w:tr>
@@ -8241,21 +8281,45 @@
                 <w:highlight w:val="yellow"/>
                 <w:lang w:eastAsia="en-US"/>
               </w:rPr>
-              <w:t xml:space="preserve"> XXXXXX</w:t>
-            </w:r>
-            <w:r>
-              <w:rPr>
-                <w:color w:val="000000" w:themeColor="text1"/>
-                <w:lang w:eastAsia="en-US"/>
-              </w:rPr>
-              <w:t xml:space="preserve"> </w:t>
-            </w:r>
-            <w:r>
-              <w:rPr>
-                <w:color w:val="000000" w:themeColor="text1"/>
-                <w:lang w:eastAsia="en-US"/>
-              </w:rPr>
-              <w:t xml:space="preserve"> possui MENU DROPDOWN para navegar em outras telas?</w:t>
+              <w:t xml:space="preserve"> </w:t>
+            </w:r>
+            <w:r>
+              <w:rPr>
+                <w:rFonts w:ascii="Arial" w:eastAsia="Times New Roman" w:hAnsi="Arial" w:cs="Arial"/>
+                <w:color w:val="000000"/>
+                <w:sz w:val="24"/>
+                <w:szCs w:val="24"/>
+                <w:highlight w:val="yellow"/>
+                <w:lang w:val="pt-BR"/>
+              </w:rPr>
+              <w:t xml:space="preserve">  </w:t>
+            </w:r>
+            <w:r>
+              <w:rPr>
+                <w:rFonts w:ascii="Arial" w:eastAsia="Times New Roman" w:hAnsi="Arial" w:cs="Arial"/>
+                <w:b/>
+                <w:bCs/>
+                <w:color w:val="000000"/>
+                <w:sz w:val="24"/>
+                <w:szCs w:val="24"/>
+                <w:highlight w:val="yellow"/>
+                <w:lang w:val="pt-BR"/>
+              </w:rPr>
+              <w:t>Cliente</w:t>
+            </w:r>
+            <w:r>
+              <w:rPr>
+                <w:color w:val="000000" w:themeColor="text1"/>
+                <w:lang w:eastAsia="en-US"/>
+              </w:rPr>
+              <w:t xml:space="preserve"> </w:t>
+            </w:r>
+            <w:r>
+              <w:rPr>
+                <w:color w:val="000000" w:themeColor="text1"/>
+                <w:lang w:eastAsia="en-US"/>
+              </w:rPr>
+              <w:t>possui MENU DROPDOWN para navegar em outras telas?</w:t>
             </w:r>
           </w:p>
         </w:tc>
@@ -8428,27 +8492,41 @@
             </w:r>
             <w:r>
               <w:rPr>
-                <w:b/>
-                <w:bCs/>
-                <w:color w:val="000000" w:themeColor="text1"/>
+                <w:rFonts w:ascii="Arial" w:eastAsia="Times New Roman" w:hAnsi="Arial" w:cs="Arial"/>
+                <w:color w:val="000000"/>
+                <w:sz w:val="24"/>
+                <w:szCs w:val="24"/>
                 <w:highlight w:val="yellow"/>
-                <w:lang w:eastAsia="en-US"/>
-              </w:rPr>
-              <w:t>XXXXXX</w:t>
-            </w:r>
-            <w:r>
-              <w:rPr>
-                <w:color w:val="000000" w:themeColor="text1"/>
-                <w:lang w:eastAsia="en-US"/>
-              </w:rPr>
-              <w:t xml:space="preserve"> </w:t>
-            </w:r>
-            <w:r>
-              <w:rPr>
-                <w:color w:val="000000" w:themeColor="text1"/>
-                <w:lang w:eastAsia="en-US"/>
-              </w:rPr>
-              <w:t xml:space="preserve"> trás uma LISTA dos USUARIOS em tabela estilizada?</w:t>
+                <w:lang w:val="pt-BR"/>
+              </w:rPr>
+              <w:t xml:space="preserve">  </w:t>
+            </w:r>
+            <w:r>
+              <w:rPr>
+                <w:rFonts w:ascii="Arial" w:eastAsia="Times New Roman" w:hAnsi="Arial" w:cs="Arial"/>
+                <w:b/>
+                <w:bCs/>
+                <w:color w:val="000000"/>
+                <w:sz w:val="24"/>
+                <w:szCs w:val="24"/>
+                <w:highlight w:val="yellow"/>
+                <w:lang w:val="pt-BR"/>
+              </w:rPr>
+              <w:t>Cliente</w:t>
+            </w:r>
+            <w:r>
+              <w:rPr>
+                <w:color w:val="000000" w:themeColor="text1"/>
+                <w:lang w:eastAsia="en-US"/>
+              </w:rPr>
+              <w:t xml:space="preserve"> </w:t>
+            </w:r>
+            <w:r>
+              <w:rPr>
+                <w:color w:val="000000" w:themeColor="text1"/>
+                <w:lang w:eastAsia="en-US"/>
+              </w:rPr>
+              <w:t>trás uma LISTA dos USUARIOS em tabela estilizada?</w:t>
             </w:r>
           </w:p>
         </w:tc>
@@ -8612,27 +8690,41 @@
             </w:r>
             <w:r>
               <w:rPr>
-                <w:b/>
-                <w:bCs/>
-                <w:color w:val="000000" w:themeColor="text1"/>
+                <w:rFonts w:ascii="Arial" w:eastAsia="Times New Roman" w:hAnsi="Arial" w:cs="Arial"/>
+                <w:color w:val="000000"/>
+                <w:sz w:val="24"/>
+                <w:szCs w:val="24"/>
                 <w:highlight w:val="yellow"/>
-                <w:lang w:eastAsia="en-US"/>
-              </w:rPr>
-              <w:t>XXXXXX</w:t>
-            </w:r>
-            <w:r>
-              <w:rPr>
-                <w:color w:val="000000" w:themeColor="text1"/>
-                <w:lang w:eastAsia="en-US"/>
-              </w:rPr>
-              <w:t xml:space="preserve"> </w:t>
-            </w:r>
-            <w:r>
-              <w:rPr>
-                <w:color w:val="000000" w:themeColor="text1"/>
-                <w:lang w:eastAsia="en-US"/>
-              </w:rPr>
-              <w:t xml:space="preserve"> permite busca por ID ou primeiro nome?</w:t>
+                <w:lang w:val="pt-BR"/>
+              </w:rPr>
+              <w:t xml:space="preserve">  </w:t>
+            </w:r>
+            <w:r>
+              <w:rPr>
+                <w:rFonts w:ascii="Arial" w:eastAsia="Times New Roman" w:hAnsi="Arial" w:cs="Arial"/>
+                <w:b/>
+                <w:bCs/>
+                <w:color w:val="000000"/>
+                <w:sz w:val="24"/>
+                <w:szCs w:val="24"/>
+                <w:highlight w:val="yellow"/>
+                <w:lang w:val="pt-BR"/>
+              </w:rPr>
+              <w:t>Cliente</w:t>
+            </w:r>
+            <w:r>
+              <w:rPr>
+                <w:color w:val="000000" w:themeColor="text1"/>
+                <w:lang w:eastAsia="en-US"/>
+              </w:rPr>
+              <w:t xml:space="preserve"> </w:t>
+            </w:r>
+            <w:r>
+              <w:rPr>
+                <w:color w:val="000000" w:themeColor="text1"/>
+                <w:lang w:eastAsia="en-US"/>
+              </w:rPr>
+              <w:t>permite busca por ID ou primeiro nome?</w:t>
             </w:r>
           </w:p>
         </w:tc>
@@ -8796,35 +8888,41 @@
             </w:r>
             <w:r>
               <w:rPr>
-                <w:b/>
-                <w:bCs/>
-                <w:color w:val="000000" w:themeColor="text1"/>
+                <w:rFonts w:ascii="Arial" w:eastAsia="Times New Roman" w:hAnsi="Arial" w:cs="Arial"/>
+                <w:color w:val="000000"/>
+                <w:sz w:val="24"/>
+                <w:szCs w:val="24"/>
                 <w:highlight w:val="yellow"/>
-                <w:lang w:eastAsia="en-US"/>
-              </w:rPr>
-              <w:t>XXXXXX</w:t>
-            </w:r>
-            <w:r>
-              <w:rPr>
-                <w:color w:val="000000" w:themeColor="text1"/>
-                <w:lang w:eastAsia="en-US"/>
-              </w:rPr>
-              <w:t xml:space="preserve"> </w:t>
-            </w:r>
-            <w:r>
-              <w:rPr>
-                <w:color w:val="000000" w:themeColor="text1"/>
-                <w:lang w:eastAsia="en-US"/>
-              </w:rPr>
-              <w:t xml:space="preserve"> ao LISTAR usuarios numa tabela, permite </w:t>
-            </w:r>
-            <w:r>
-              <w:rPr>
-                <w:color w:val="000000" w:themeColor="text1"/>
-                <w:lang w:eastAsia="en-US"/>
-              </w:rPr>
-              <w:lastRenderedPageBreak/>
-              <w:t>direcionar para ALTERAR ou EXCLUIR?</w:t>
+                <w:lang w:val="pt-BR"/>
+              </w:rPr>
+              <w:t xml:space="preserve">  </w:t>
+            </w:r>
+            <w:r>
+              <w:rPr>
+                <w:rFonts w:ascii="Arial" w:eastAsia="Times New Roman" w:hAnsi="Arial" w:cs="Arial"/>
+                <w:b/>
+                <w:bCs/>
+                <w:color w:val="000000"/>
+                <w:sz w:val="24"/>
+                <w:szCs w:val="24"/>
+                <w:highlight w:val="yellow"/>
+                <w:lang w:val="pt-BR"/>
+              </w:rPr>
+              <w:t>Cliente</w:t>
+            </w:r>
+            <w:r>
+              <w:rPr>
+                <w:color w:val="000000" w:themeColor="text1"/>
+                <w:lang w:eastAsia="en-US"/>
+              </w:rPr>
+              <w:t xml:space="preserve"> </w:t>
+            </w:r>
+            <w:r>
+              <w:rPr>
+                <w:color w:val="000000" w:themeColor="text1"/>
+                <w:lang w:eastAsia="en-US"/>
+              </w:rPr>
+              <w:t>ao LISTAR usuarios numa tabela, permite direcionar para ALTERAR ou EXCLUIR?</w:t>
             </w:r>
           </w:p>
         </w:tc>
@@ -8852,7 +8950,6 @@
                 <w:color w:val="000000" w:themeColor="text1"/>
                 <w:lang w:eastAsia="en-US"/>
               </w:rPr>
-              <w:lastRenderedPageBreak/>
               <w:t>C7</w:t>
             </w:r>
           </w:p>
@@ -8940,6 +9037,7 @@
               <w:rPr>
                 <w:color w:val="000000" w:themeColor="text1"/>
               </w:rPr>
+              <w:lastRenderedPageBreak/>
               <w:t>35</w:t>
             </w:r>
             <w:r>
@@ -8989,18 +9087,30 @@
             </w:r>
             <w:r>
               <w:rPr>
-                <w:b/>
-                <w:bCs/>
-                <w:color w:val="000000" w:themeColor="text1"/>
+                <w:rFonts w:ascii="Arial" w:eastAsia="Times New Roman" w:hAnsi="Arial" w:cs="Arial"/>
+                <w:color w:val="000000"/>
+                <w:sz w:val="24"/>
+                <w:szCs w:val="24"/>
                 <w:highlight w:val="yellow"/>
-                <w:lang w:eastAsia="en-US"/>
-              </w:rPr>
-              <w:t>XXXXXX</w:t>
-            </w:r>
-            <w:r>
-              <w:rPr>
-                <w:b/>
-                <w:bCs/>
+                <w:lang w:val="pt-BR"/>
+              </w:rPr>
+              <w:t xml:space="preserve"> </w:t>
+            </w:r>
+            <w:r>
+              <w:rPr>
+                <w:rFonts w:ascii="Arial" w:eastAsia="Times New Roman" w:hAnsi="Arial" w:cs="Arial"/>
+                <w:b/>
+                <w:bCs/>
+                <w:color w:val="000000"/>
+                <w:sz w:val="24"/>
+                <w:szCs w:val="24"/>
+                <w:highlight w:val="yellow"/>
+                <w:lang w:val="pt-BR"/>
+              </w:rPr>
+              <w:t>Cliente</w:t>
+            </w:r>
+            <w:r>
+              <w:rPr>
                 <w:color w:val="000000" w:themeColor="text1"/>
                 <w:lang w:eastAsia="en-US"/>
               </w:rPr>
@@ -9189,13 +9299,27 @@
             </w:r>
             <w:r>
               <w:rPr>
-                <w:b/>
-                <w:bCs/>
-                <w:color w:val="000000" w:themeColor="text1"/>
+                <w:rFonts w:ascii="Arial" w:eastAsia="Times New Roman" w:hAnsi="Arial" w:cs="Arial"/>
+                <w:color w:val="000000"/>
+                <w:sz w:val="24"/>
+                <w:szCs w:val="24"/>
                 <w:highlight w:val="yellow"/>
-                <w:lang w:eastAsia="en-US"/>
-              </w:rPr>
-              <w:t>XXXXXX</w:t>
+                <w:lang w:val="pt-BR"/>
+              </w:rPr>
+              <w:t xml:space="preserve"> </w:t>
+            </w:r>
+            <w:r>
+              <w:rPr>
+                <w:rFonts w:ascii="Arial" w:eastAsia="Times New Roman" w:hAnsi="Arial" w:cs="Arial"/>
+                <w:b/>
+                <w:bCs/>
+                <w:color w:val="000000"/>
+                <w:sz w:val="24"/>
+                <w:szCs w:val="24"/>
+                <w:highlight w:val="yellow"/>
+                <w:lang w:val="pt-BR"/>
+              </w:rPr>
+              <w:t>Cliente</w:t>
             </w:r>
             <w:r>
               <w:rPr>
@@ -9373,27 +9497,41 @@
             </w:r>
             <w:r>
               <w:rPr>
-                <w:b/>
-                <w:bCs/>
-                <w:color w:val="000000" w:themeColor="text1"/>
+                <w:rFonts w:ascii="Arial" w:eastAsia="Times New Roman" w:hAnsi="Arial" w:cs="Arial"/>
+                <w:color w:val="000000"/>
+                <w:sz w:val="24"/>
+                <w:szCs w:val="24"/>
                 <w:highlight w:val="yellow"/>
-                <w:lang w:eastAsia="en-US"/>
-              </w:rPr>
-              <w:t>XXXXXX</w:t>
-            </w:r>
-            <w:r>
-              <w:rPr>
-                <w:color w:val="000000" w:themeColor="text1"/>
-                <w:lang w:eastAsia="en-US"/>
-              </w:rPr>
-              <w:t xml:space="preserve"> </w:t>
-            </w:r>
-            <w:r>
-              <w:rPr>
-                <w:color w:val="000000" w:themeColor="text1"/>
-                <w:lang w:eastAsia="en-US"/>
-              </w:rPr>
-              <w:t xml:space="preserve">  permite busca por ID ou primeiro nome?</w:t>
+                <w:lang w:val="pt-BR"/>
+              </w:rPr>
+              <w:t xml:space="preserve"> </w:t>
+            </w:r>
+            <w:r>
+              <w:rPr>
+                <w:rFonts w:ascii="Arial" w:eastAsia="Times New Roman" w:hAnsi="Arial" w:cs="Arial"/>
+                <w:b/>
+                <w:bCs/>
+                <w:color w:val="000000"/>
+                <w:sz w:val="24"/>
+                <w:szCs w:val="24"/>
+                <w:highlight w:val="yellow"/>
+                <w:lang w:val="pt-BR"/>
+              </w:rPr>
+              <w:t>Cliente</w:t>
+            </w:r>
+            <w:r>
+              <w:rPr>
+                <w:color w:val="000000" w:themeColor="text1"/>
+                <w:lang w:eastAsia="en-US"/>
+              </w:rPr>
+              <w:t xml:space="preserve"> </w:t>
+            </w:r>
+            <w:r>
+              <w:rPr>
+                <w:color w:val="000000" w:themeColor="text1"/>
+                <w:lang w:eastAsia="en-US"/>
+              </w:rPr>
+              <w:t>permite busca por ID ou primeiro nome?</w:t>
             </w:r>
           </w:p>
         </w:tc>
@@ -9440,6 +9578,13 @@
                 <w:lang w:eastAsia="en-US"/>
               </w:rPr>
             </w:pPr>
+            <w:r>
+              <w:rPr>
+                <w:rFonts w:ascii="Segoe UI Symbol" w:hAnsi="Segoe UI Symbol" w:cs="Segoe UI Symbol"/>
+                <w:color w:val="000000" w:themeColor="text1"/>
+              </w:rPr>
+              <w:t>✔</w:t>
+            </w:r>
           </w:p>
         </w:tc>
         <w:tc>
@@ -9550,27 +9695,41 @@
             </w:r>
             <w:r>
               <w:rPr>
-                <w:b/>
-                <w:bCs/>
-                <w:color w:val="000000" w:themeColor="text1"/>
+                <w:rFonts w:ascii="Arial" w:eastAsia="Times New Roman" w:hAnsi="Arial" w:cs="Arial"/>
+                <w:color w:val="000000"/>
+                <w:sz w:val="24"/>
+                <w:szCs w:val="24"/>
                 <w:highlight w:val="yellow"/>
-                <w:lang w:eastAsia="en-US"/>
-              </w:rPr>
-              <w:t>XXXXXX</w:t>
-            </w:r>
-            <w:r>
-              <w:rPr>
-                <w:color w:val="000000" w:themeColor="text1"/>
-                <w:lang w:eastAsia="en-US"/>
-              </w:rPr>
-              <w:t xml:space="preserve"> </w:t>
-            </w:r>
-            <w:r>
-              <w:rPr>
-                <w:color w:val="000000" w:themeColor="text1"/>
-                <w:lang w:eastAsia="en-US"/>
-              </w:rPr>
-              <w:t xml:space="preserve">  carrega os dados para serem alterados?</w:t>
+                <w:lang w:val="pt-BR"/>
+              </w:rPr>
+              <w:t xml:space="preserve"> </w:t>
+            </w:r>
+            <w:r>
+              <w:rPr>
+                <w:rFonts w:ascii="Arial" w:eastAsia="Times New Roman" w:hAnsi="Arial" w:cs="Arial"/>
+                <w:b/>
+                <w:bCs/>
+                <w:color w:val="000000"/>
+                <w:sz w:val="24"/>
+                <w:szCs w:val="24"/>
+                <w:highlight w:val="yellow"/>
+                <w:lang w:val="pt-BR"/>
+              </w:rPr>
+              <w:t>Cliente</w:t>
+            </w:r>
+            <w:r>
+              <w:rPr>
+                <w:color w:val="000000" w:themeColor="text1"/>
+                <w:lang w:eastAsia="en-US"/>
+              </w:rPr>
+              <w:t xml:space="preserve"> </w:t>
+            </w:r>
+            <w:r>
+              <w:rPr>
+                <w:color w:val="000000" w:themeColor="text1"/>
+                <w:lang w:eastAsia="en-US"/>
+              </w:rPr>
+              <w:t>carrega os dados para serem alterados?</w:t>
             </w:r>
           </w:p>
         </w:tc>
@@ -9617,6 +9776,13 @@
                 <w:lang w:eastAsia="en-US"/>
               </w:rPr>
             </w:pPr>
+            <w:r>
+              <w:rPr>
+                <w:rFonts w:ascii="Segoe UI Symbol" w:hAnsi="Segoe UI Symbol" w:cs="Segoe UI Symbol"/>
+                <w:color w:val="000000" w:themeColor="text1"/>
+              </w:rPr>
+              <w:t>✔</w:t>
+            </w:r>
           </w:p>
         </w:tc>
         <w:tc>
@@ -9727,13 +9893,27 @@
             </w:r>
             <w:r>
               <w:rPr>
-                <w:b/>
-                <w:bCs/>
-                <w:color w:val="000000" w:themeColor="text1"/>
+                <w:rFonts w:ascii="Arial" w:eastAsia="Times New Roman" w:hAnsi="Arial" w:cs="Arial"/>
+                <w:color w:val="000000"/>
+                <w:sz w:val="24"/>
+                <w:szCs w:val="24"/>
                 <w:highlight w:val="yellow"/>
-                <w:lang w:eastAsia="en-US"/>
-              </w:rPr>
-              <w:t>XXXXXX</w:t>
+                <w:lang w:val="pt-BR"/>
+              </w:rPr>
+              <w:t xml:space="preserve"> </w:t>
+            </w:r>
+            <w:r>
+              <w:rPr>
+                <w:rFonts w:ascii="Arial" w:eastAsia="Times New Roman" w:hAnsi="Arial" w:cs="Arial"/>
+                <w:b/>
+                <w:bCs/>
+                <w:color w:val="000000"/>
+                <w:sz w:val="24"/>
+                <w:szCs w:val="24"/>
+                <w:highlight w:val="yellow"/>
+                <w:lang w:val="pt-BR"/>
+              </w:rPr>
+              <w:t>Cliente</w:t>
             </w:r>
             <w:r>
               <w:rPr>
@@ -9845,6 +10025,13 @@
                 <w:lang w:eastAsia="en-US"/>
               </w:rPr>
             </w:pPr>
+            <w:r>
+              <w:rPr>
+                <w:rFonts w:ascii="Segoe UI Symbol" w:hAnsi="Segoe UI Symbol" w:cs="Segoe UI Symbol"/>
+                <w:color w:val="000000" w:themeColor="text1"/>
+              </w:rPr>
+              <w:t>✔</w:t>
+            </w:r>
           </w:p>
         </w:tc>
         <w:tc>
@@ -9955,13 +10142,27 @@
             </w:r>
             <w:r>
               <w:rPr>
-                <w:b/>
-                <w:bCs/>
-                <w:color w:val="000000" w:themeColor="text1"/>
+                <w:rFonts w:ascii="Arial" w:eastAsia="Times New Roman" w:hAnsi="Arial" w:cs="Arial"/>
+                <w:color w:val="000000"/>
+                <w:sz w:val="24"/>
+                <w:szCs w:val="24"/>
                 <w:highlight w:val="yellow"/>
-                <w:lang w:eastAsia="en-US"/>
-              </w:rPr>
-              <w:t>XXXXXX</w:t>
+                <w:lang w:val="pt-BR"/>
+              </w:rPr>
+              <w:t xml:space="preserve"> </w:t>
+            </w:r>
+            <w:r>
+              <w:rPr>
+                <w:rFonts w:ascii="Arial" w:eastAsia="Times New Roman" w:hAnsi="Arial" w:cs="Arial"/>
+                <w:b/>
+                <w:bCs/>
+                <w:color w:val="000000"/>
+                <w:sz w:val="24"/>
+                <w:szCs w:val="24"/>
+                <w:highlight w:val="yellow"/>
+                <w:lang w:val="pt-BR"/>
+              </w:rPr>
+              <w:t>Cliente</w:t>
             </w:r>
             <w:r>
               <w:rPr>
@@ -10036,6 +10237,13 @@
                 <w:lang w:eastAsia="en-US"/>
               </w:rPr>
             </w:pPr>
+            <w:r>
+              <w:rPr>
+                <w:rFonts w:ascii="Segoe UI Symbol" w:hAnsi="Segoe UI Symbol" w:cs="Segoe UI Symbol"/>
+                <w:color w:val="000000" w:themeColor="text1"/>
+              </w:rPr>
+              <w:t>✔</w:t>
+            </w:r>
           </w:p>
         </w:tc>
         <w:tc>
@@ -10097,13 +10305,7 @@
               <w:rPr>
                 <w:color w:val="000000" w:themeColor="text1"/>
               </w:rPr>
-              <w:t>41</w:t>
-            </w:r>
-            <w:r>
-              <w:rPr>
-                <w:color w:val="000000" w:themeColor="text1"/>
-              </w:rPr>
-              <w:t xml:space="preserve">) </w:t>
+              <w:t xml:space="preserve">41) </w:t>
             </w:r>
             <w:r>
               <w:rPr>
@@ -10146,13 +10348,27 @@
             </w:r>
             <w:r>
               <w:rPr>
-                <w:b/>
-                <w:bCs/>
-                <w:color w:val="000000" w:themeColor="text1"/>
+                <w:rFonts w:ascii="Arial" w:eastAsia="Times New Roman" w:hAnsi="Arial" w:cs="Arial"/>
+                <w:color w:val="000000"/>
+                <w:sz w:val="24"/>
+                <w:szCs w:val="24"/>
                 <w:highlight w:val="yellow"/>
-                <w:lang w:eastAsia="en-US"/>
-              </w:rPr>
-              <w:t>XXXXXX</w:t>
+                <w:lang w:val="pt-BR"/>
+              </w:rPr>
+              <w:t xml:space="preserve"> </w:t>
+            </w:r>
+            <w:r>
+              <w:rPr>
+                <w:rFonts w:ascii="Arial" w:eastAsia="Times New Roman" w:hAnsi="Arial" w:cs="Arial"/>
+                <w:b/>
+                <w:bCs/>
+                <w:color w:val="000000"/>
+                <w:sz w:val="24"/>
+                <w:szCs w:val="24"/>
+                <w:highlight w:val="yellow"/>
+                <w:lang w:val="pt-BR"/>
+              </w:rPr>
+              <w:t>Cliente</w:t>
             </w:r>
             <w:r>
               <w:rPr>
@@ -10213,6 +10429,13 @@
                 <w:lang w:eastAsia="en-US"/>
               </w:rPr>
             </w:pPr>
+            <w:r>
+              <w:rPr>
+                <w:rFonts w:ascii="Segoe UI Symbol" w:hAnsi="Segoe UI Symbol" w:cs="Segoe UI Symbol"/>
+                <w:color w:val="000000" w:themeColor="text1"/>
+              </w:rPr>
+              <w:t>✔</w:t>
+            </w:r>
           </w:p>
         </w:tc>
         <w:tc>
@@ -10274,13 +10497,7 @@
               <w:rPr>
                 <w:color w:val="000000" w:themeColor="text1"/>
               </w:rPr>
-              <w:t>42</w:t>
-            </w:r>
-            <w:r>
-              <w:rPr>
-                <w:color w:val="000000" w:themeColor="text1"/>
-              </w:rPr>
-              <w:t xml:space="preserve">) </w:t>
+              <w:t xml:space="preserve">42) </w:t>
             </w:r>
             <w:r>
               <w:rPr>
@@ -10323,13 +10540,27 @@
             </w:r>
             <w:r>
               <w:rPr>
-                <w:b/>
-                <w:bCs/>
-                <w:color w:val="000000" w:themeColor="text1"/>
+                <w:rFonts w:ascii="Arial" w:eastAsia="Times New Roman" w:hAnsi="Arial" w:cs="Arial"/>
+                <w:color w:val="000000"/>
+                <w:sz w:val="24"/>
+                <w:szCs w:val="24"/>
                 <w:highlight w:val="yellow"/>
-                <w:lang w:eastAsia="en-US"/>
-              </w:rPr>
-              <w:t>XXXXXX</w:t>
+                <w:lang w:val="pt-BR"/>
+              </w:rPr>
+              <w:t xml:space="preserve"> </w:t>
+            </w:r>
+            <w:r>
+              <w:rPr>
+                <w:rFonts w:ascii="Arial" w:eastAsia="Times New Roman" w:hAnsi="Arial" w:cs="Arial"/>
+                <w:b/>
+                <w:bCs/>
+                <w:color w:val="000000"/>
+                <w:sz w:val="24"/>
+                <w:szCs w:val="24"/>
+                <w:highlight w:val="yellow"/>
+                <w:lang w:val="pt-BR"/>
+              </w:rPr>
+              <w:t>Cliente</w:t>
             </w:r>
             <w:r>
               <w:rPr>
@@ -10390,6 +10621,13 @@
                 <w:lang w:eastAsia="en-US"/>
               </w:rPr>
             </w:pPr>
+            <w:r>
+              <w:rPr>
+                <w:rFonts w:ascii="Segoe UI Symbol" w:hAnsi="Segoe UI Symbol" w:cs="Segoe UI Symbol"/>
+                <w:color w:val="000000" w:themeColor="text1"/>
+              </w:rPr>
+              <w:t>✔</w:t>
+            </w:r>
           </w:p>
         </w:tc>
         <w:tc>
@@ -10451,13 +10689,7 @@
               <w:rPr>
                 <w:color w:val="000000" w:themeColor="text1"/>
               </w:rPr>
-              <w:t>43</w:t>
-            </w:r>
-            <w:r>
-              <w:rPr>
-                <w:color w:val="000000" w:themeColor="text1"/>
-              </w:rPr>
-              <w:t xml:space="preserve">) </w:t>
+              <w:t xml:space="preserve">43) </w:t>
             </w:r>
             <w:r>
               <w:rPr>
@@ -10500,13 +10732,27 @@
             </w:r>
             <w:r>
               <w:rPr>
-                <w:b/>
-                <w:bCs/>
-                <w:color w:val="000000" w:themeColor="text1"/>
+                <w:rFonts w:ascii="Arial" w:eastAsia="Times New Roman" w:hAnsi="Arial" w:cs="Arial"/>
+                <w:color w:val="000000"/>
+                <w:sz w:val="24"/>
+                <w:szCs w:val="24"/>
                 <w:highlight w:val="yellow"/>
-                <w:lang w:eastAsia="en-US"/>
-              </w:rPr>
-              <w:t>XXXXXX</w:t>
+                <w:lang w:val="pt-BR"/>
+              </w:rPr>
+              <w:t xml:space="preserve"> </w:t>
+            </w:r>
+            <w:r>
+              <w:rPr>
+                <w:rFonts w:ascii="Arial" w:eastAsia="Times New Roman" w:hAnsi="Arial" w:cs="Arial"/>
+                <w:b/>
+                <w:bCs/>
+                <w:color w:val="000000"/>
+                <w:sz w:val="24"/>
+                <w:szCs w:val="24"/>
+                <w:highlight w:val="yellow"/>
+                <w:lang w:val="pt-BR"/>
+              </w:rPr>
+              <w:t>Cliente</w:t>
             </w:r>
             <w:r>
               <w:rPr>
@@ -10562,6 +10808,13 @@
                 <w:lang w:eastAsia="en-US"/>
               </w:rPr>
             </w:pPr>
+            <w:r>
+              <w:rPr>
+                <w:rFonts w:ascii="Segoe UI Symbol" w:hAnsi="Segoe UI Symbol" w:cs="Segoe UI Symbol"/>
+                <w:color w:val="000000" w:themeColor="text1"/>
+              </w:rPr>
+              <w:t>✔</w:t>
+            </w:r>
           </w:p>
         </w:tc>
         <w:tc>
@@ -10631,13 +10884,7 @@
               <w:rPr>
                 <w:color w:val="000000" w:themeColor="text1"/>
               </w:rPr>
-              <w:t>44</w:t>
-            </w:r>
-            <w:r>
-              <w:rPr>
-                <w:color w:val="000000" w:themeColor="text1"/>
-              </w:rPr>
-              <w:t xml:space="preserve">) </w:t>
+              <w:t xml:space="preserve">44) </w:t>
             </w:r>
             <w:r>
               <w:rPr>
@@ -10680,13 +10927,27 @@
             </w:r>
             <w:r>
               <w:rPr>
-                <w:b/>
-                <w:bCs/>
-                <w:color w:val="000000" w:themeColor="text1"/>
+                <w:rFonts w:ascii="Arial" w:eastAsia="Times New Roman" w:hAnsi="Arial" w:cs="Arial"/>
+                <w:color w:val="000000"/>
+                <w:sz w:val="24"/>
+                <w:szCs w:val="24"/>
                 <w:highlight w:val="yellow"/>
-                <w:lang w:eastAsia="en-US"/>
-              </w:rPr>
-              <w:t>XXXXXX</w:t>
+                <w:lang w:val="pt-BR"/>
+              </w:rPr>
+              <w:t xml:space="preserve"> </w:t>
+            </w:r>
+            <w:r>
+              <w:rPr>
+                <w:rFonts w:ascii="Arial" w:eastAsia="Times New Roman" w:hAnsi="Arial" w:cs="Arial"/>
+                <w:b/>
+                <w:bCs/>
+                <w:color w:val="000000"/>
+                <w:sz w:val="24"/>
+                <w:szCs w:val="24"/>
+                <w:highlight w:val="yellow"/>
+                <w:lang w:val="pt-BR"/>
+              </w:rPr>
+              <w:t>Cliente</w:t>
             </w:r>
             <w:r>
               <w:rPr>
@@ -10738,6 +10999,13 @@
                 <w:color w:val="000000" w:themeColor="text1"/>
               </w:rPr>
             </w:pPr>
+            <w:r>
+              <w:rPr>
+                <w:rFonts w:ascii="Segoe UI Symbol" w:hAnsi="Segoe UI Symbol" w:cs="Segoe UI Symbol"/>
+                <w:color w:val="000000" w:themeColor="text1"/>
+              </w:rPr>
+              <w:t>✔</w:t>
+            </w:r>
           </w:p>
         </w:tc>
         <w:tc>
@@ -10785,13 +11053,7 @@
               <w:rPr>
                 <w:color w:val="000000" w:themeColor="text1"/>
               </w:rPr>
-              <w:t>45</w:t>
-            </w:r>
-            <w:r>
-              <w:rPr>
-                <w:color w:val="000000" w:themeColor="text1"/>
-              </w:rPr>
-              <w:t xml:space="preserve">) </w:t>
+              <w:t xml:space="preserve">45) </w:t>
             </w:r>
             <w:r>
               <w:rPr>
@@ -10834,13 +11096,27 @@
             </w:r>
             <w:r>
               <w:rPr>
-                <w:b/>
-                <w:bCs/>
-                <w:color w:val="000000" w:themeColor="text1"/>
+                <w:rFonts w:ascii="Arial" w:eastAsia="Times New Roman" w:hAnsi="Arial" w:cs="Arial"/>
+                <w:color w:val="000000"/>
+                <w:sz w:val="24"/>
+                <w:szCs w:val="24"/>
                 <w:highlight w:val="yellow"/>
-                <w:lang w:eastAsia="en-US"/>
-              </w:rPr>
-              <w:t>XXXXXX</w:t>
+                <w:lang w:val="pt-BR"/>
+              </w:rPr>
+              <w:t xml:space="preserve"> </w:t>
+            </w:r>
+            <w:r>
+              <w:rPr>
+                <w:rFonts w:ascii="Arial" w:eastAsia="Times New Roman" w:hAnsi="Arial" w:cs="Arial"/>
+                <w:b/>
+                <w:bCs/>
+                <w:color w:val="000000"/>
+                <w:sz w:val="24"/>
+                <w:szCs w:val="24"/>
+                <w:highlight w:val="yellow"/>
+                <w:lang w:val="pt-BR"/>
+              </w:rPr>
+              <w:t>Cliente</w:t>
             </w:r>
             <w:r>
               <w:rPr>
@@ -10892,6 +11168,13 @@
                 <w:color w:val="000000" w:themeColor="text1"/>
               </w:rPr>
             </w:pPr>
+            <w:r>
+              <w:rPr>
+                <w:rFonts w:ascii="Segoe UI Symbol" w:hAnsi="Segoe UI Symbol" w:cs="Segoe UI Symbol"/>
+                <w:color w:val="000000" w:themeColor="text1"/>
+              </w:rPr>
+              <w:t>✔</w:t>
+            </w:r>
           </w:p>
         </w:tc>
         <w:tc>
@@ -10939,13 +11222,7 @@
               <w:rPr>
                 <w:color w:val="000000" w:themeColor="text1"/>
               </w:rPr>
-              <w:t>46</w:t>
-            </w:r>
-            <w:r>
-              <w:rPr>
-                <w:color w:val="000000" w:themeColor="text1"/>
-              </w:rPr>
-              <w:t xml:space="preserve">) </w:t>
+              <w:t xml:space="preserve">46) </w:t>
             </w:r>
             <w:r>
               <w:rPr>
@@ -10988,13 +11265,27 @@
             </w:r>
             <w:r>
               <w:rPr>
-                <w:b/>
-                <w:bCs/>
-                <w:color w:val="000000" w:themeColor="text1"/>
+                <w:rFonts w:ascii="Arial" w:eastAsia="Times New Roman" w:hAnsi="Arial" w:cs="Arial"/>
+                <w:color w:val="000000"/>
+                <w:sz w:val="24"/>
+                <w:szCs w:val="24"/>
                 <w:highlight w:val="yellow"/>
-                <w:lang w:eastAsia="en-US"/>
-              </w:rPr>
-              <w:t>XXXXXX</w:t>
+                <w:lang w:val="pt-BR"/>
+              </w:rPr>
+              <w:t xml:space="preserve"> </w:t>
+            </w:r>
+            <w:r>
+              <w:rPr>
+                <w:rFonts w:ascii="Arial" w:eastAsia="Times New Roman" w:hAnsi="Arial" w:cs="Arial"/>
+                <w:b/>
+                <w:bCs/>
+                <w:color w:val="000000"/>
+                <w:sz w:val="24"/>
+                <w:szCs w:val="24"/>
+                <w:highlight w:val="yellow"/>
+                <w:lang w:val="pt-BR"/>
+              </w:rPr>
+              <w:t>Cliente</w:t>
             </w:r>
             <w:r>
               <w:rPr>
@@ -11046,6 +11337,13 @@
                 <w:color w:val="000000" w:themeColor="text1"/>
               </w:rPr>
             </w:pPr>
+            <w:r>
+              <w:rPr>
+                <w:rFonts w:ascii="Segoe UI Symbol" w:hAnsi="Segoe UI Symbol" w:cs="Segoe UI Symbol"/>
+                <w:color w:val="000000" w:themeColor="text1"/>
+              </w:rPr>
+              <w:t>✔</w:t>
+            </w:r>
           </w:p>
         </w:tc>
         <w:tc>
@@ -11093,13 +11391,7 @@
               <w:rPr>
                 <w:color w:val="000000" w:themeColor="text1"/>
               </w:rPr>
-              <w:t>47</w:t>
-            </w:r>
-            <w:r>
-              <w:rPr>
-                <w:color w:val="000000" w:themeColor="text1"/>
-              </w:rPr>
-              <w:t xml:space="preserve">) </w:t>
+              <w:t xml:space="preserve">47) </w:t>
             </w:r>
             <w:r>
               <w:rPr>
@@ -11142,13 +11434,27 @@
             </w:r>
             <w:r>
               <w:rPr>
-                <w:b/>
-                <w:bCs/>
-                <w:color w:val="000000" w:themeColor="text1"/>
+                <w:rFonts w:ascii="Arial" w:eastAsia="Times New Roman" w:hAnsi="Arial" w:cs="Arial"/>
+                <w:color w:val="000000"/>
+                <w:sz w:val="24"/>
+                <w:szCs w:val="24"/>
                 <w:highlight w:val="yellow"/>
-                <w:lang w:eastAsia="en-US"/>
-              </w:rPr>
-              <w:t>XXXXXX</w:t>
+                <w:lang w:val="pt-BR"/>
+              </w:rPr>
+              <w:t xml:space="preserve"> </w:t>
+            </w:r>
+            <w:r>
+              <w:rPr>
+                <w:rFonts w:ascii="Arial" w:eastAsia="Times New Roman" w:hAnsi="Arial" w:cs="Arial"/>
+                <w:b/>
+                <w:bCs/>
+                <w:color w:val="000000"/>
+                <w:sz w:val="24"/>
+                <w:szCs w:val="24"/>
+                <w:highlight w:val="yellow"/>
+                <w:lang w:val="pt-BR"/>
+              </w:rPr>
+              <w:t>Cliente</w:t>
             </w:r>
             <w:r>
               <w:rPr>
@@ -11200,6 +11506,13 @@
                 <w:color w:val="000000" w:themeColor="text1"/>
               </w:rPr>
             </w:pPr>
+            <w:r>
+              <w:rPr>
+                <w:rFonts w:ascii="Segoe UI Symbol" w:hAnsi="Segoe UI Symbol" w:cs="Segoe UI Symbol"/>
+                <w:color w:val="000000" w:themeColor="text1"/>
+              </w:rPr>
+              <w:t>✔</w:t>
+            </w:r>
           </w:p>
         </w:tc>
         <w:tc>
@@ -11247,13 +11560,7 @@
               <w:rPr>
                 <w:color w:val="000000" w:themeColor="text1"/>
               </w:rPr>
-              <w:t>48</w:t>
-            </w:r>
-            <w:r>
-              <w:rPr>
-                <w:color w:val="000000" w:themeColor="text1"/>
-              </w:rPr>
-              <w:t xml:space="preserve">) </w:t>
+              <w:t xml:space="preserve">48) </w:t>
             </w:r>
             <w:r>
               <w:rPr>
@@ -11296,13 +11603,27 @@
             </w:r>
             <w:r>
               <w:rPr>
-                <w:b/>
-                <w:bCs/>
-                <w:color w:val="000000" w:themeColor="text1"/>
+                <w:rFonts w:ascii="Arial" w:eastAsia="Times New Roman" w:hAnsi="Arial" w:cs="Arial"/>
+                <w:color w:val="000000"/>
+                <w:sz w:val="24"/>
+                <w:szCs w:val="24"/>
                 <w:highlight w:val="yellow"/>
-                <w:lang w:eastAsia="en-US"/>
-              </w:rPr>
-              <w:t>XXXXXX</w:t>
+                <w:lang w:val="pt-BR"/>
+              </w:rPr>
+              <w:t xml:space="preserve"> </w:t>
+            </w:r>
+            <w:r>
+              <w:rPr>
+                <w:rFonts w:ascii="Arial" w:eastAsia="Times New Roman" w:hAnsi="Arial" w:cs="Arial"/>
+                <w:b/>
+                <w:bCs/>
+                <w:color w:val="000000"/>
+                <w:sz w:val="24"/>
+                <w:szCs w:val="24"/>
+                <w:highlight w:val="yellow"/>
+                <w:lang w:val="pt-BR"/>
+              </w:rPr>
+              <w:t>Cliente</w:t>
             </w:r>
             <w:r>
               <w:rPr>
@@ -11354,6 +11675,13 @@
                 <w:color w:val="000000" w:themeColor="text1"/>
               </w:rPr>
             </w:pPr>
+            <w:r>
+              <w:rPr>
+                <w:rFonts w:ascii="Segoe UI Symbol" w:hAnsi="Segoe UI Symbol" w:cs="Segoe UI Symbol"/>
+                <w:color w:val="000000" w:themeColor="text1"/>
+              </w:rPr>
+              <w:t>✔</w:t>
+            </w:r>
           </w:p>
         </w:tc>
         <w:tc>

</xml_diff>